<commit_message>
Updated with users fixed and coordinators added to the instructions.
</commit_message>
<xml_diff>
--- a/docassemble/AdaInterview2023Updated/data/templates/ada_interview_2023_updated_next_steps.docx
+++ b/docassemble/AdaInterview2023Updated/data/templates/ada_interview_2023_updated_next_steps.docx
@@ -1,6 +1,6 @@
 
 <file path=word/document.xml><?xml version="1.0" encoding="utf-8"?>
-<w:document xmlns:wpc="http://schemas.microsoft.com/office/word/2010/wordprocessingCanvas" xmlns:cx="http://schemas.microsoft.com/office/drawing/2014/chartex" xmlns:cx1="http://schemas.microsoft.com/office/drawing/2015/9/8/chartex" xmlns:cx2="http://schemas.microsoft.com/office/drawing/2015/10/21/chartex" xmlns:cx3="http://schemas.microsoft.com/office/drawing/2016/5/9/chartex" xmlns:cx4="http://schemas.microsoft.com/office/drawing/2016/5/10/chartex" xmlns:cx5="http://schemas.microsoft.com/office/drawing/2016/5/11/chartex" xmlns:cx6="http://schemas.microsoft.com/office/drawing/2016/5/12/chartex" xmlns:cx7="http://schemas.microsoft.com/office/drawing/2016/5/13/chartex" xmlns:cx8="http://schemas.microsoft.com/office/drawing/2016/5/14/chartex" xmlns:mc="http://schemas.openxmlformats.org/markup-compatibility/2006" xmlns:aink="http://schemas.microsoft.com/office/drawing/2016/ink" xmlns:am3d="http://schemas.microsoft.com/office/drawing/2017/model3d" xmlns:o="urn:schemas-microsoft-com:office:office" xmlns:oel="http://schemas.microsoft.com/office/2019/extlst" xmlns:r="http://schemas.openxmlformats.org/officeDocument/2006/relationships" xmlns:m="http://schemas.openxmlformats.org/officeDocument/2006/math" xmlns:v="urn:schemas-microsoft-com:vml" xmlns:wp14="http://schemas.microsoft.com/office/word/2010/wordprocessingDrawing" xmlns:wp="http://schemas.openxmlformats.org/drawingml/2006/wordprocessingDrawing" xmlns:w10="urn:schemas-microsoft-com:office:word" xmlns:w="http://schemas.openxmlformats.org/wordprocessingml/2006/main" xmlns:w14="http://schemas.microsoft.com/office/word/2010/wordml" xmlns:w15="http://schemas.microsoft.com/office/word/2012/wordml" xmlns:w16cex="http://schemas.microsoft.com/office/word/2018/wordml/cex" xmlns:w16cid="http://schemas.microsoft.com/office/word/2016/wordml/cid" xmlns:w16="http://schemas.microsoft.com/office/word/2018/wordml" xmlns:w16sdtdh="http://schemas.microsoft.com/office/word/2020/wordml/sdtdatahash" xmlns:w16se="http://schemas.microsoft.com/office/word/2015/wordml/symex" xmlns:wpg="http://schemas.microsoft.com/office/word/2010/wordprocessingGroup" xmlns:wpi="http://schemas.microsoft.com/office/word/2010/wordprocessingInk" xmlns:wne="http://schemas.microsoft.com/office/word/2006/wordml" xmlns:wps="http://schemas.microsoft.com/office/word/2010/wordprocessingShape" mc:Ignorable="w14 w15 w16se w16cid w16 w16cex w16sdtdh wp14">
+<w:document xmlns:wpc="http://schemas.microsoft.com/office/word/2010/wordprocessingCanvas" xmlns:cx="http://schemas.microsoft.com/office/drawing/2014/chartex" xmlns:cx1="http://schemas.microsoft.com/office/drawing/2015/9/8/chartex" xmlns:cx2="http://schemas.microsoft.com/office/drawing/2015/10/21/chartex" xmlns:cx3="http://schemas.microsoft.com/office/drawing/2016/5/9/chartex" xmlns:cx4="http://schemas.microsoft.com/office/drawing/2016/5/10/chartex" xmlns:cx5="http://schemas.microsoft.com/office/drawing/2016/5/11/chartex" xmlns:cx6="http://schemas.microsoft.com/office/drawing/2016/5/12/chartex" xmlns:cx7="http://schemas.microsoft.com/office/drawing/2016/5/13/chartex" xmlns:cx8="http://schemas.microsoft.com/office/drawing/2016/5/14/chartex" xmlns:mc="http://schemas.openxmlformats.org/markup-compatibility/2006" xmlns:aink="http://schemas.microsoft.com/office/drawing/2016/ink" xmlns:am3d="http://schemas.microsoft.com/office/drawing/2017/model3d" xmlns:o="urn:schemas-microsoft-com:office:office" xmlns:oel="http://schemas.microsoft.com/office/2019/extlst" xmlns:r="http://schemas.openxmlformats.org/officeDocument/2006/relationships" xmlns:m="http://schemas.openxmlformats.org/officeDocument/2006/math" xmlns:v="urn:schemas-microsoft-com:vml" xmlns:wp14="http://schemas.microsoft.com/office/word/2010/wordprocessingDrawing" xmlns:wp="http://schemas.openxmlformats.org/drawingml/2006/wordprocessingDrawing" xmlns:w10="urn:schemas-microsoft-com:office:word" xmlns:w="http://schemas.openxmlformats.org/wordprocessingml/2006/main" xmlns:w14="http://schemas.microsoft.com/office/word/2010/wordml" xmlns:w15="http://schemas.microsoft.com/office/word/2012/wordml" xmlns:w16cex="http://schemas.microsoft.com/office/word/2018/wordml/cex" xmlns:w16cid="http://schemas.microsoft.com/office/word/2016/wordml/cid" xmlns:w16="http://schemas.microsoft.com/office/word/2018/wordml" xmlns:w16du="http://schemas.microsoft.com/office/word/2023/wordml/word16du" xmlns:w16sdtdh="http://schemas.microsoft.com/office/word/2020/wordml/sdtdatahash" xmlns:w16se="http://schemas.microsoft.com/office/word/2015/wordml/symex" xmlns:wpg="http://schemas.microsoft.com/office/word/2010/wordprocessingGroup" xmlns:wpi="http://schemas.microsoft.com/office/word/2010/wordprocessingInk" xmlns:wne="http://schemas.microsoft.com/office/word/2006/wordml" xmlns:wps="http://schemas.microsoft.com/office/word/2010/wordprocessingShape" mc:Ignorable="w14 w15 w16se w16cid w16 w16cex w16sdtdh wp14">
   <w:background w:color="FFFFFF"/>
   <w:body>
     <w:tbl>
@@ -50,24 +50,11 @@
     </w:p>
     <w:p>
       <w:r>
-        <w:t xml:space="preserve">Congratulations </w:t>
-      </w:r>
-      <w:proofErr w:type="gramStart"/>
-      <w:r>
-        <w:t xml:space="preserve">{{ </w:t>
-      </w:r>
-      <w:r>
-        <w:t>users</w:t>
-      </w:r>
-      <w:proofErr w:type="gramEnd"/>
-      <w:r>
-        <w:t>[0].</w:t>
-      </w:r>
-      <w:proofErr w:type="spellStart"/>
-      <w:r>
-        <w:t>name.first</w:t>
-      </w:r>
-      <w:proofErr w:type="spellEnd"/>
+        <w:t xml:space="preserve">Congratulations {{ </w:t>
+      </w:r>
+      <w:r>
+        <w:t>users[0].name.first</w:t>
+      </w:r>
       <w:r>
         <w:t xml:space="preserve"> }}!!! </w:t>
       </w:r>
@@ -84,29 +71,133 @@
       </w:r>
     </w:p>
     <w:p/>
+    <w:p/>
     <w:p>
       <w:r>
-        <w:t xml:space="preserve">INSERT COURT NAME HERE </w:t>
+        <w:t xml:space="preserve">  {{ </w:t>
+      </w:r>
+      <w:proofErr w:type="spellStart"/>
+      <w:r>
+        <w:t>trial_court</w:t>
+      </w:r>
+      <w:proofErr w:type="spellEnd"/>
+      <w:r>
+        <w:t xml:space="preserve"> }}</w:t>
+      </w:r>
+    </w:p>
+    <w:p>
+      <w:r>
+        <w:t xml:space="preserve">Accommodations Coordinator: </w:t>
+      </w:r>
+    </w:p>
+    <w:p>
+      <w:r>
+        <w:t xml:space="preserve">{% for coordinator in </w:t>
+      </w:r>
+      <w:proofErr w:type="spellStart"/>
+      <w:r>
+        <w:t>trial_court.ada_coordinators</w:t>
+      </w:r>
+      <w:proofErr w:type="spellEnd"/>
+      <w:r>
+        <w:t xml:space="preserve"> %} </w:t>
+      </w:r>
+    </w:p>
+    <w:p>
+      <w:pPr>
+        <w:ind w:firstLine="720"/>
+      </w:pPr>
+      <w:r>
+        <w:t xml:space="preserve">  {{ </w:t>
+      </w:r>
+      <w:proofErr w:type="spellStart"/>
+      <w:r>
+        <w:t>coordinator.get</w:t>
+      </w:r>
+      <w:proofErr w:type="spellEnd"/>
+      <w:r>
+        <w:t>("name") }}</w:t>
+      </w:r>
+    </w:p>
+    <w:p>
+      <w:pPr>
+        <w:ind w:firstLine="720"/>
+      </w:pPr>
+      <w:r>
+        <w:t xml:space="preserve">  {{ </w:t>
+      </w:r>
+      <w:proofErr w:type="spellStart"/>
+      <w:r>
+        <w:t>coordinator.get</w:t>
+      </w:r>
+      <w:proofErr w:type="spellEnd"/>
+      <w:r>
+        <w:t>("phone") }}</w:t>
+      </w:r>
+    </w:p>
+    <w:p>
+      <w:pPr>
+        <w:ind w:firstLine="720"/>
+      </w:pPr>
+      <w:r>
+        <w:t xml:space="preserve">  {{ </w:t>
+      </w:r>
+      <w:proofErr w:type="spellStart"/>
+      <w:r>
+        <w:t>coordinator.get</w:t>
+      </w:r>
+      <w:proofErr w:type="spellEnd"/>
+      <w:r>
+        <w:t>("email") }}</w:t>
+      </w:r>
+      <w:r>
+        <w:t xml:space="preserve"> </w:t>
+      </w:r>
+    </w:p>
+    <w:p>
+      <w:r>
+        <w:t xml:space="preserve">{% </w:t>
+      </w:r>
+      <w:proofErr w:type="spellStart"/>
+      <w:r>
+        <w:t>endfor</w:t>
+      </w:r>
+      <w:proofErr w:type="spellEnd"/>
+      <w:r>
+        <w:t xml:space="preserve"> %} </w:t>
+      </w:r>
+    </w:p>
+    <w:p>
+      <w:r>
+        <w:t xml:space="preserve">PLEASE note that your form has NOT been filed until you have sent the form to your coordinator AND have heard back from them. </w:t>
       </w:r>
     </w:p>
     <w:p/>
     <w:p>
       <w:r>
-        <w:t xml:space="preserve">PLEASE note that your form has NOT been filed until you have sent the form to your coordinator AND have heard back from them. </w:t>
-      </w:r>
-    </w:p>
-    <w:p/>
-    <w:p>
-      <w:r>
         <w:t xml:space="preserve">Please call the phone number or send your form as an </w:t>
       </w:r>
-      <w:proofErr w:type="gramStart"/>
-      <w:r>
-        <w:t>email, but</w:t>
-      </w:r>
-      <w:proofErr w:type="gramEnd"/>
-      <w:r>
-        <w:t xml:space="preserve"> remember that the form must be completely filed at least two days before your court date. </w:t>
+      <w:r>
+        <w:t>email but</w:t>
+      </w:r>
+      <w:r>
+        <w:t xml:space="preserve"> remember that the form must be completely </w:t>
+      </w:r>
+      <w:r>
+        <w:rPr>
+          <w:b/>
+          <w:bCs/>
+        </w:rPr>
+        <w:t>filed</w:t>
+      </w:r>
+      <w:r>
+        <w:t xml:space="preserve"> at least </w:t>
+      </w:r>
+      <w:r>
+        <w:t>three</w:t>
+      </w:r>
+      <w:r>
+        <w:t xml:space="preserve"> days before your court date. </w:t>
       </w:r>
     </w:p>
     <w:p/>
@@ -131,7 +222,7 @@
 </file>
 
 <file path=word/endnotes.xml><?xml version="1.0" encoding="utf-8"?>
-<w:endnotes xmlns:wpc="http://schemas.microsoft.com/office/word/2010/wordprocessingCanvas" xmlns:cx="http://schemas.microsoft.com/office/drawing/2014/chartex" xmlns:cx1="http://schemas.microsoft.com/office/drawing/2015/9/8/chartex" xmlns:cx2="http://schemas.microsoft.com/office/drawing/2015/10/21/chartex" xmlns:cx3="http://schemas.microsoft.com/office/drawing/2016/5/9/chartex" xmlns:cx4="http://schemas.microsoft.com/office/drawing/2016/5/10/chartex" xmlns:cx5="http://schemas.microsoft.com/office/drawing/2016/5/11/chartex" xmlns:cx6="http://schemas.microsoft.com/office/drawing/2016/5/12/chartex" xmlns:cx7="http://schemas.microsoft.com/office/drawing/2016/5/13/chartex" xmlns:cx8="http://schemas.microsoft.com/office/drawing/2016/5/14/chartex" xmlns:mc="http://schemas.openxmlformats.org/markup-compatibility/2006" xmlns:aink="http://schemas.microsoft.com/office/drawing/2016/ink" xmlns:am3d="http://schemas.microsoft.com/office/drawing/2017/model3d" xmlns:o="urn:schemas-microsoft-com:office:office" xmlns:oel="http://schemas.microsoft.com/office/2019/extlst" xmlns:r="http://schemas.openxmlformats.org/officeDocument/2006/relationships" xmlns:m="http://schemas.openxmlformats.org/officeDocument/2006/math" xmlns:v="urn:schemas-microsoft-com:vml" xmlns:wp14="http://schemas.microsoft.com/office/word/2010/wordprocessingDrawing" xmlns:wp="http://schemas.openxmlformats.org/drawingml/2006/wordprocessingDrawing" xmlns:w10="urn:schemas-microsoft-com:office:word" xmlns:w="http://schemas.openxmlformats.org/wordprocessingml/2006/main" xmlns:w14="http://schemas.microsoft.com/office/word/2010/wordml" xmlns:w15="http://schemas.microsoft.com/office/word/2012/wordml" xmlns:w16cex="http://schemas.microsoft.com/office/word/2018/wordml/cex" xmlns:w16cid="http://schemas.microsoft.com/office/word/2016/wordml/cid" xmlns:w16="http://schemas.microsoft.com/office/word/2018/wordml" xmlns:w16sdtdh="http://schemas.microsoft.com/office/word/2020/wordml/sdtdatahash" xmlns:w16se="http://schemas.microsoft.com/office/word/2015/wordml/symex" xmlns:wpg="http://schemas.microsoft.com/office/word/2010/wordprocessingGroup" xmlns:wpi="http://schemas.microsoft.com/office/word/2010/wordprocessingInk" xmlns:wne="http://schemas.microsoft.com/office/word/2006/wordml" xmlns:wps="http://schemas.microsoft.com/office/word/2010/wordprocessingShape" mc:Ignorable="w14 w15 w16se w16cid w16 w16cex w16sdtdh wp14">
+<w:endnotes xmlns:wpc="http://schemas.microsoft.com/office/word/2010/wordprocessingCanvas" xmlns:cx="http://schemas.microsoft.com/office/drawing/2014/chartex" xmlns:cx1="http://schemas.microsoft.com/office/drawing/2015/9/8/chartex" xmlns:cx2="http://schemas.microsoft.com/office/drawing/2015/10/21/chartex" xmlns:cx3="http://schemas.microsoft.com/office/drawing/2016/5/9/chartex" xmlns:cx4="http://schemas.microsoft.com/office/drawing/2016/5/10/chartex" xmlns:cx5="http://schemas.microsoft.com/office/drawing/2016/5/11/chartex" xmlns:cx6="http://schemas.microsoft.com/office/drawing/2016/5/12/chartex" xmlns:cx7="http://schemas.microsoft.com/office/drawing/2016/5/13/chartex" xmlns:cx8="http://schemas.microsoft.com/office/drawing/2016/5/14/chartex" xmlns:mc="http://schemas.openxmlformats.org/markup-compatibility/2006" xmlns:aink="http://schemas.microsoft.com/office/drawing/2016/ink" xmlns:am3d="http://schemas.microsoft.com/office/drawing/2017/model3d" xmlns:o="urn:schemas-microsoft-com:office:office" xmlns:oel="http://schemas.microsoft.com/office/2019/extlst" xmlns:r="http://schemas.openxmlformats.org/officeDocument/2006/relationships" xmlns:m="http://schemas.openxmlformats.org/officeDocument/2006/math" xmlns:v="urn:schemas-microsoft-com:vml" xmlns:wp14="http://schemas.microsoft.com/office/word/2010/wordprocessingDrawing" xmlns:wp="http://schemas.openxmlformats.org/drawingml/2006/wordprocessingDrawing" xmlns:w10="urn:schemas-microsoft-com:office:word" xmlns:w="http://schemas.openxmlformats.org/wordprocessingml/2006/main" xmlns:w14="http://schemas.microsoft.com/office/word/2010/wordml" xmlns:w15="http://schemas.microsoft.com/office/word/2012/wordml" xmlns:w16cex="http://schemas.microsoft.com/office/word/2018/wordml/cex" xmlns:w16cid="http://schemas.microsoft.com/office/word/2016/wordml/cid" xmlns:w16="http://schemas.microsoft.com/office/word/2018/wordml" xmlns:w16du="http://schemas.microsoft.com/office/word/2023/wordml/word16du" xmlns:w16sdtdh="http://schemas.microsoft.com/office/word/2020/wordml/sdtdatahash" xmlns:w16se="http://schemas.microsoft.com/office/word/2015/wordml/symex" xmlns:wpg="http://schemas.microsoft.com/office/word/2010/wordprocessingGroup" xmlns:wpi="http://schemas.microsoft.com/office/word/2010/wordprocessingInk" xmlns:wne="http://schemas.microsoft.com/office/word/2006/wordml" xmlns:wps="http://schemas.microsoft.com/office/word/2010/wordprocessingShape" mc:Ignorable="w14 w15 w16se w16cid w16 w16cex w16sdtdh wp14">
   <w:endnote w:type="separator" w:id="-1">
     <w:p>
       <w:pPr>
@@ -156,7 +247,7 @@
 </file>
 
 <file path=word/footer1.xml><?xml version="1.0" encoding="utf-8"?>
-<w:ftr xmlns:wpc="http://schemas.microsoft.com/office/word/2010/wordprocessingCanvas" xmlns:cx="http://schemas.microsoft.com/office/drawing/2014/chartex" xmlns:cx1="http://schemas.microsoft.com/office/drawing/2015/9/8/chartex" xmlns:cx2="http://schemas.microsoft.com/office/drawing/2015/10/21/chartex" xmlns:cx3="http://schemas.microsoft.com/office/drawing/2016/5/9/chartex" xmlns:cx4="http://schemas.microsoft.com/office/drawing/2016/5/10/chartex" xmlns:cx5="http://schemas.microsoft.com/office/drawing/2016/5/11/chartex" xmlns:cx6="http://schemas.microsoft.com/office/drawing/2016/5/12/chartex" xmlns:cx7="http://schemas.microsoft.com/office/drawing/2016/5/13/chartex" xmlns:cx8="http://schemas.microsoft.com/office/drawing/2016/5/14/chartex" xmlns:mc="http://schemas.openxmlformats.org/markup-compatibility/2006" xmlns:aink="http://schemas.microsoft.com/office/drawing/2016/ink" xmlns:am3d="http://schemas.microsoft.com/office/drawing/2017/model3d" xmlns:o="urn:schemas-microsoft-com:office:office" xmlns:oel="http://schemas.microsoft.com/office/2019/extlst" xmlns:r="http://schemas.openxmlformats.org/officeDocument/2006/relationships" xmlns:m="http://schemas.openxmlformats.org/officeDocument/2006/math" xmlns:v="urn:schemas-microsoft-com:vml" xmlns:wp14="http://schemas.microsoft.com/office/word/2010/wordprocessingDrawing" xmlns:wp="http://schemas.openxmlformats.org/drawingml/2006/wordprocessingDrawing" xmlns:w10="urn:schemas-microsoft-com:office:word" xmlns:w="http://schemas.openxmlformats.org/wordprocessingml/2006/main" xmlns:w14="http://schemas.microsoft.com/office/word/2010/wordml" xmlns:w15="http://schemas.microsoft.com/office/word/2012/wordml" xmlns:w16cex="http://schemas.microsoft.com/office/word/2018/wordml/cex" xmlns:w16cid="http://schemas.microsoft.com/office/word/2016/wordml/cid" xmlns:w16="http://schemas.microsoft.com/office/word/2018/wordml" xmlns:w16sdtdh="http://schemas.microsoft.com/office/word/2020/wordml/sdtdatahash" xmlns:w16se="http://schemas.microsoft.com/office/word/2015/wordml/symex" xmlns:wpg="http://schemas.microsoft.com/office/word/2010/wordprocessingGroup" xmlns:wpi="http://schemas.microsoft.com/office/word/2010/wordprocessingInk" xmlns:wne="http://schemas.microsoft.com/office/word/2006/wordml" xmlns:wps="http://schemas.microsoft.com/office/word/2010/wordprocessingShape" mc:Ignorable="w14 w15 w16se w16cid w16 w16cex w16sdtdh wp14">
+<w:ftr xmlns:wpc="http://schemas.microsoft.com/office/word/2010/wordprocessingCanvas" xmlns:cx="http://schemas.microsoft.com/office/drawing/2014/chartex" xmlns:cx1="http://schemas.microsoft.com/office/drawing/2015/9/8/chartex" xmlns:cx2="http://schemas.microsoft.com/office/drawing/2015/10/21/chartex" xmlns:cx3="http://schemas.microsoft.com/office/drawing/2016/5/9/chartex" xmlns:cx4="http://schemas.microsoft.com/office/drawing/2016/5/10/chartex" xmlns:cx5="http://schemas.microsoft.com/office/drawing/2016/5/11/chartex" xmlns:cx6="http://schemas.microsoft.com/office/drawing/2016/5/12/chartex" xmlns:cx7="http://schemas.microsoft.com/office/drawing/2016/5/13/chartex" xmlns:cx8="http://schemas.microsoft.com/office/drawing/2016/5/14/chartex" xmlns:mc="http://schemas.openxmlformats.org/markup-compatibility/2006" xmlns:aink="http://schemas.microsoft.com/office/drawing/2016/ink" xmlns:am3d="http://schemas.microsoft.com/office/drawing/2017/model3d" xmlns:o="urn:schemas-microsoft-com:office:office" xmlns:oel="http://schemas.microsoft.com/office/2019/extlst" xmlns:r="http://schemas.openxmlformats.org/officeDocument/2006/relationships" xmlns:m="http://schemas.openxmlformats.org/officeDocument/2006/math" xmlns:v="urn:schemas-microsoft-com:vml" xmlns:wp14="http://schemas.microsoft.com/office/word/2010/wordprocessingDrawing" xmlns:wp="http://schemas.openxmlformats.org/drawingml/2006/wordprocessingDrawing" xmlns:w10="urn:schemas-microsoft-com:office:word" xmlns:w="http://schemas.openxmlformats.org/wordprocessingml/2006/main" xmlns:w14="http://schemas.microsoft.com/office/word/2010/wordml" xmlns:w15="http://schemas.microsoft.com/office/word/2012/wordml" xmlns:w16cex="http://schemas.microsoft.com/office/word/2018/wordml/cex" xmlns:w16cid="http://schemas.microsoft.com/office/word/2016/wordml/cid" xmlns:w16="http://schemas.microsoft.com/office/word/2018/wordml" xmlns:w16du="http://schemas.microsoft.com/office/word/2023/wordml/word16du" xmlns:w16sdtdh="http://schemas.microsoft.com/office/word/2020/wordml/sdtdatahash" xmlns:w16se="http://schemas.microsoft.com/office/word/2015/wordml/symex" xmlns:wpg="http://schemas.microsoft.com/office/word/2010/wordprocessingGroup" xmlns:wpi="http://schemas.microsoft.com/office/word/2010/wordprocessingInk" xmlns:wne="http://schemas.microsoft.com/office/word/2006/wordml" xmlns:wps="http://schemas.microsoft.com/office/word/2010/wordprocessingShape" mc:Ignorable="w14 w15 w16se w16cid w16 w16cex w16sdtdh wp14">
   <w:p>
     <w:pPr>
       <w:pStyle w:val="Footer"/>
@@ -166,7 +257,7 @@
 </file>
 
 <file path=word/footer2.xml><?xml version="1.0" encoding="utf-8"?>
-<w:ftr xmlns:wpc="http://schemas.microsoft.com/office/word/2010/wordprocessingCanvas" xmlns:cx="http://schemas.microsoft.com/office/drawing/2014/chartex" xmlns:cx1="http://schemas.microsoft.com/office/drawing/2015/9/8/chartex" xmlns:cx2="http://schemas.microsoft.com/office/drawing/2015/10/21/chartex" xmlns:cx3="http://schemas.microsoft.com/office/drawing/2016/5/9/chartex" xmlns:cx4="http://schemas.microsoft.com/office/drawing/2016/5/10/chartex" xmlns:cx5="http://schemas.microsoft.com/office/drawing/2016/5/11/chartex" xmlns:cx6="http://schemas.microsoft.com/office/drawing/2016/5/12/chartex" xmlns:cx7="http://schemas.microsoft.com/office/drawing/2016/5/13/chartex" xmlns:cx8="http://schemas.microsoft.com/office/drawing/2016/5/14/chartex" xmlns:mc="http://schemas.openxmlformats.org/markup-compatibility/2006" xmlns:aink="http://schemas.microsoft.com/office/drawing/2016/ink" xmlns:am3d="http://schemas.microsoft.com/office/drawing/2017/model3d" xmlns:o="urn:schemas-microsoft-com:office:office" xmlns:oel="http://schemas.microsoft.com/office/2019/extlst" xmlns:r="http://schemas.openxmlformats.org/officeDocument/2006/relationships" xmlns:m="http://schemas.openxmlformats.org/officeDocument/2006/math" xmlns:v="urn:schemas-microsoft-com:vml" xmlns:wp14="http://schemas.microsoft.com/office/word/2010/wordprocessingDrawing" xmlns:wp="http://schemas.openxmlformats.org/drawingml/2006/wordprocessingDrawing" xmlns:w10="urn:schemas-microsoft-com:office:word" xmlns:w="http://schemas.openxmlformats.org/wordprocessingml/2006/main" xmlns:w14="http://schemas.microsoft.com/office/word/2010/wordml" xmlns:w15="http://schemas.microsoft.com/office/word/2012/wordml" xmlns:w16cex="http://schemas.microsoft.com/office/word/2018/wordml/cex" xmlns:w16cid="http://schemas.microsoft.com/office/word/2016/wordml/cid" xmlns:w16="http://schemas.microsoft.com/office/word/2018/wordml" xmlns:w16sdtdh="http://schemas.microsoft.com/office/word/2020/wordml/sdtdatahash" xmlns:w16se="http://schemas.microsoft.com/office/word/2015/wordml/symex" xmlns:wpg="http://schemas.microsoft.com/office/word/2010/wordprocessingGroup" xmlns:wpi="http://schemas.microsoft.com/office/word/2010/wordprocessingInk" xmlns:wne="http://schemas.microsoft.com/office/word/2006/wordml" xmlns:wps="http://schemas.microsoft.com/office/word/2010/wordprocessingShape" mc:Ignorable="w14 w15 w16se w16cid w16 w16cex w16sdtdh wp14">
+<w:ftr xmlns:wpc="http://schemas.microsoft.com/office/word/2010/wordprocessingCanvas" xmlns:cx="http://schemas.microsoft.com/office/drawing/2014/chartex" xmlns:cx1="http://schemas.microsoft.com/office/drawing/2015/9/8/chartex" xmlns:cx2="http://schemas.microsoft.com/office/drawing/2015/10/21/chartex" xmlns:cx3="http://schemas.microsoft.com/office/drawing/2016/5/9/chartex" xmlns:cx4="http://schemas.microsoft.com/office/drawing/2016/5/10/chartex" xmlns:cx5="http://schemas.microsoft.com/office/drawing/2016/5/11/chartex" xmlns:cx6="http://schemas.microsoft.com/office/drawing/2016/5/12/chartex" xmlns:cx7="http://schemas.microsoft.com/office/drawing/2016/5/13/chartex" xmlns:cx8="http://schemas.microsoft.com/office/drawing/2016/5/14/chartex" xmlns:mc="http://schemas.openxmlformats.org/markup-compatibility/2006" xmlns:aink="http://schemas.microsoft.com/office/drawing/2016/ink" xmlns:am3d="http://schemas.microsoft.com/office/drawing/2017/model3d" xmlns:o="urn:schemas-microsoft-com:office:office" xmlns:oel="http://schemas.microsoft.com/office/2019/extlst" xmlns:r="http://schemas.openxmlformats.org/officeDocument/2006/relationships" xmlns:m="http://schemas.openxmlformats.org/officeDocument/2006/math" xmlns:v="urn:schemas-microsoft-com:vml" xmlns:wp14="http://schemas.microsoft.com/office/word/2010/wordprocessingDrawing" xmlns:wp="http://schemas.openxmlformats.org/drawingml/2006/wordprocessingDrawing" xmlns:w10="urn:schemas-microsoft-com:office:word" xmlns:w="http://schemas.openxmlformats.org/wordprocessingml/2006/main" xmlns:w14="http://schemas.microsoft.com/office/word/2010/wordml" xmlns:w15="http://schemas.microsoft.com/office/word/2012/wordml" xmlns:w16cex="http://schemas.microsoft.com/office/word/2018/wordml/cex" xmlns:w16cid="http://schemas.microsoft.com/office/word/2016/wordml/cid" xmlns:w16="http://schemas.microsoft.com/office/word/2018/wordml" xmlns:w16du="http://schemas.microsoft.com/office/word/2023/wordml/word16du" xmlns:w16sdtdh="http://schemas.microsoft.com/office/word/2020/wordml/sdtdatahash" xmlns:w16se="http://schemas.microsoft.com/office/word/2015/wordml/symex" xmlns:wpg="http://schemas.microsoft.com/office/word/2010/wordprocessingGroup" xmlns:wpi="http://schemas.microsoft.com/office/word/2010/wordprocessingInk" xmlns:wne="http://schemas.microsoft.com/office/word/2006/wordml" xmlns:wps="http://schemas.microsoft.com/office/word/2010/wordprocessingShape" mc:Ignorable="w14 w15 w16se w16cid w16 w16cex w16sdtdh wp14">
   <w:p>
     <w:pPr>
       <w:pStyle w:val="Footer"/>
@@ -176,7 +267,7 @@
 </file>
 
 <file path=word/footer3.xml><?xml version="1.0" encoding="utf-8"?>
-<w:ftr xmlns:wpc="http://schemas.microsoft.com/office/word/2010/wordprocessingCanvas" xmlns:cx="http://schemas.microsoft.com/office/drawing/2014/chartex" xmlns:cx1="http://schemas.microsoft.com/office/drawing/2015/9/8/chartex" xmlns:cx2="http://schemas.microsoft.com/office/drawing/2015/10/21/chartex" xmlns:cx3="http://schemas.microsoft.com/office/drawing/2016/5/9/chartex" xmlns:cx4="http://schemas.microsoft.com/office/drawing/2016/5/10/chartex" xmlns:cx5="http://schemas.microsoft.com/office/drawing/2016/5/11/chartex" xmlns:cx6="http://schemas.microsoft.com/office/drawing/2016/5/12/chartex" xmlns:cx7="http://schemas.microsoft.com/office/drawing/2016/5/13/chartex" xmlns:cx8="http://schemas.microsoft.com/office/drawing/2016/5/14/chartex" xmlns:mc="http://schemas.openxmlformats.org/markup-compatibility/2006" xmlns:aink="http://schemas.microsoft.com/office/drawing/2016/ink" xmlns:am3d="http://schemas.microsoft.com/office/drawing/2017/model3d" xmlns:o="urn:schemas-microsoft-com:office:office" xmlns:oel="http://schemas.microsoft.com/office/2019/extlst" xmlns:r="http://schemas.openxmlformats.org/officeDocument/2006/relationships" xmlns:m="http://schemas.openxmlformats.org/officeDocument/2006/math" xmlns:v="urn:schemas-microsoft-com:vml" xmlns:wp14="http://schemas.microsoft.com/office/word/2010/wordprocessingDrawing" xmlns:wp="http://schemas.openxmlformats.org/drawingml/2006/wordprocessingDrawing" xmlns:w10="urn:schemas-microsoft-com:office:word" xmlns:w="http://schemas.openxmlformats.org/wordprocessingml/2006/main" xmlns:w14="http://schemas.microsoft.com/office/word/2010/wordml" xmlns:w15="http://schemas.microsoft.com/office/word/2012/wordml" xmlns:w16cex="http://schemas.microsoft.com/office/word/2018/wordml/cex" xmlns:w16cid="http://schemas.microsoft.com/office/word/2016/wordml/cid" xmlns:w16="http://schemas.microsoft.com/office/word/2018/wordml" xmlns:w16sdtdh="http://schemas.microsoft.com/office/word/2020/wordml/sdtdatahash" xmlns:w16se="http://schemas.microsoft.com/office/word/2015/wordml/symex" xmlns:wpg="http://schemas.microsoft.com/office/word/2010/wordprocessingGroup" xmlns:wpi="http://schemas.microsoft.com/office/word/2010/wordprocessingInk" xmlns:wne="http://schemas.microsoft.com/office/word/2006/wordml" xmlns:wps="http://schemas.microsoft.com/office/word/2010/wordprocessingShape" mc:Ignorable="w14 w15 w16se w16cid w16 w16cex w16sdtdh wp14">
+<w:ftr xmlns:wpc="http://schemas.microsoft.com/office/word/2010/wordprocessingCanvas" xmlns:cx="http://schemas.microsoft.com/office/drawing/2014/chartex" xmlns:cx1="http://schemas.microsoft.com/office/drawing/2015/9/8/chartex" xmlns:cx2="http://schemas.microsoft.com/office/drawing/2015/10/21/chartex" xmlns:cx3="http://schemas.microsoft.com/office/drawing/2016/5/9/chartex" xmlns:cx4="http://schemas.microsoft.com/office/drawing/2016/5/10/chartex" xmlns:cx5="http://schemas.microsoft.com/office/drawing/2016/5/11/chartex" xmlns:cx6="http://schemas.microsoft.com/office/drawing/2016/5/12/chartex" xmlns:cx7="http://schemas.microsoft.com/office/drawing/2016/5/13/chartex" xmlns:cx8="http://schemas.microsoft.com/office/drawing/2016/5/14/chartex" xmlns:mc="http://schemas.openxmlformats.org/markup-compatibility/2006" xmlns:aink="http://schemas.microsoft.com/office/drawing/2016/ink" xmlns:am3d="http://schemas.microsoft.com/office/drawing/2017/model3d" xmlns:o="urn:schemas-microsoft-com:office:office" xmlns:oel="http://schemas.microsoft.com/office/2019/extlst" xmlns:r="http://schemas.openxmlformats.org/officeDocument/2006/relationships" xmlns:m="http://schemas.openxmlformats.org/officeDocument/2006/math" xmlns:v="urn:schemas-microsoft-com:vml" xmlns:wp14="http://schemas.microsoft.com/office/word/2010/wordprocessingDrawing" xmlns:wp="http://schemas.openxmlformats.org/drawingml/2006/wordprocessingDrawing" xmlns:w10="urn:schemas-microsoft-com:office:word" xmlns:w="http://schemas.openxmlformats.org/wordprocessingml/2006/main" xmlns:w14="http://schemas.microsoft.com/office/word/2010/wordml" xmlns:w15="http://schemas.microsoft.com/office/word/2012/wordml" xmlns:w16cex="http://schemas.microsoft.com/office/word/2018/wordml/cex" xmlns:w16cid="http://schemas.microsoft.com/office/word/2016/wordml/cid" xmlns:w16="http://schemas.microsoft.com/office/word/2018/wordml" xmlns:w16du="http://schemas.microsoft.com/office/word/2023/wordml/word16du" xmlns:w16sdtdh="http://schemas.microsoft.com/office/word/2020/wordml/sdtdatahash" xmlns:w16se="http://schemas.microsoft.com/office/word/2015/wordml/symex" xmlns:wpg="http://schemas.microsoft.com/office/word/2010/wordprocessingGroup" xmlns:wpi="http://schemas.microsoft.com/office/word/2010/wordprocessingInk" xmlns:wne="http://schemas.microsoft.com/office/word/2006/wordml" xmlns:wps="http://schemas.microsoft.com/office/word/2010/wordprocessingShape" mc:Ignorable="w14 w15 w16se w16cid w16 w16cex w16sdtdh wp14">
   <w:p>
     <w:pPr>
       <w:pStyle w:val="Footer"/>
@@ -321,7 +412,7 @@
 </file>
 
 <file path=word/footnotes.xml><?xml version="1.0" encoding="utf-8"?>
-<w:footnotes xmlns:wpc="http://schemas.microsoft.com/office/word/2010/wordprocessingCanvas" xmlns:cx="http://schemas.microsoft.com/office/drawing/2014/chartex" xmlns:cx1="http://schemas.microsoft.com/office/drawing/2015/9/8/chartex" xmlns:cx2="http://schemas.microsoft.com/office/drawing/2015/10/21/chartex" xmlns:cx3="http://schemas.microsoft.com/office/drawing/2016/5/9/chartex" xmlns:cx4="http://schemas.microsoft.com/office/drawing/2016/5/10/chartex" xmlns:cx5="http://schemas.microsoft.com/office/drawing/2016/5/11/chartex" xmlns:cx6="http://schemas.microsoft.com/office/drawing/2016/5/12/chartex" xmlns:cx7="http://schemas.microsoft.com/office/drawing/2016/5/13/chartex" xmlns:cx8="http://schemas.microsoft.com/office/drawing/2016/5/14/chartex" xmlns:mc="http://schemas.openxmlformats.org/markup-compatibility/2006" xmlns:aink="http://schemas.microsoft.com/office/drawing/2016/ink" xmlns:am3d="http://schemas.microsoft.com/office/drawing/2017/model3d" xmlns:o="urn:schemas-microsoft-com:office:office" xmlns:oel="http://schemas.microsoft.com/office/2019/extlst" xmlns:r="http://schemas.openxmlformats.org/officeDocument/2006/relationships" xmlns:m="http://schemas.openxmlformats.org/officeDocument/2006/math" xmlns:v="urn:schemas-microsoft-com:vml" xmlns:wp14="http://schemas.microsoft.com/office/word/2010/wordprocessingDrawing" xmlns:wp="http://schemas.openxmlformats.org/drawingml/2006/wordprocessingDrawing" xmlns:w10="urn:schemas-microsoft-com:office:word" xmlns:w="http://schemas.openxmlformats.org/wordprocessingml/2006/main" xmlns:w14="http://schemas.microsoft.com/office/word/2010/wordml" xmlns:w15="http://schemas.microsoft.com/office/word/2012/wordml" xmlns:w16cex="http://schemas.microsoft.com/office/word/2018/wordml/cex" xmlns:w16cid="http://schemas.microsoft.com/office/word/2016/wordml/cid" xmlns:w16="http://schemas.microsoft.com/office/word/2018/wordml" xmlns:w16sdtdh="http://schemas.microsoft.com/office/word/2020/wordml/sdtdatahash" xmlns:w16se="http://schemas.microsoft.com/office/word/2015/wordml/symex" xmlns:wpg="http://schemas.microsoft.com/office/word/2010/wordprocessingGroup" xmlns:wpi="http://schemas.microsoft.com/office/word/2010/wordprocessingInk" xmlns:wne="http://schemas.microsoft.com/office/word/2006/wordml" xmlns:wps="http://schemas.microsoft.com/office/word/2010/wordprocessingShape" mc:Ignorable="w14 w15 w16se w16cid w16 w16cex w16sdtdh wp14">
+<w:footnotes xmlns:wpc="http://schemas.microsoft.com/office/word/2010/wordprocessingCanvas" xmlns:cx="http://schemas.microsoft.com/office/drawing/2014/chartex" xmlns:cx1="http://schemas.microsoft.com/office/drawing/2015/9/8/chartex" xmlns:cx2="http://schemas.microsoft.com/office/drawing/2015/10/21/chartex" xmlns:cx3="http://schemas.microsoft.com/office/drawing/2016/5/9/chartex" xmlns:cx4="http://schemas.microsoft.com/office/drawing/2016/5/10/chartex" xmlns:cx5="http://schemas.microsoft.com/office/drawing/2016/5/11/chartex" xmlns:cx6="http://schemas.microsoft.com/office/drawing/2016/5/12/chartex" xmlns:cx7="http://schemas.microsoft.com/office/drawing/2016/5/13/chartex" xmlns:cx8="http://schemas.microsoft.com/office/drawing/2016/5/14/chartex" xmlns:mc="http://schemas.openxmlformats.org/markup-compatibility/2006" xmlns:aink="http://schemas.microsoft.com/office/drawing/2016/ink" xmlns:am3d="http://schemas.microsoft.com/office/drawing/2017/model3d" xmlns:o="urn:schemas-microsoft-com:office:office" xmlns:oel="http://schemas.microsoft.com/office/2019/extlst" xmlns:r="http://schemas.openxmlformats.org/officeDocument/2006/relationships" xmlns:m="http://schemas.openxmlformats.org/officeDocument/2006/math" xmlns:v="urn:schemas-microsoft-com:vml" xmlns:wp14="http://schemas.microsoft.com/office/word/2010/wordprocessingDrawing" xmlns:wp="http://schemas.openxmlformats.org/drawingml/2006/wordprocessingDrawing" xmlns:w10="urn:schemas-microsoft-com:office:word" xmlns:w="http://schemas.openxmlformats.org/wordprocessingml/2006/main" xmlns:w14="http://schemas.microsoft.com/office/word/2010/wordml" xmlns:w15="http://schemas.microsoft.com/office/word/2012/wordml" xmlns:w16cex="http://schemas.microsoft.com/office/word/2018/wordml/cex" xmlns:w16cid="http://schemas.microsoft.com/office/word/2016/wordml/cid" xmlns:w16="http://schemas.microsoft.com/office/word/2018/wordml" xmlns:w16du="http://schemas.microsoft.com/office/word/2023/wordml/word16du" xmlns:w16sdtdh="http://schemas.microsoft.com/office/word/2020/wordml/sdtdatahash" xmlns:w16se="http://schemas.microsoft.com/office/word/2015/wordml/symex" xmlns:wpg="http://schemas.microsoft.com/office/word/2010/wordprocessingGroup" xmlns:wpi="http://schemas.microsoft.com/office/word/2010/wordprocessingInk" xmlns:wne="http://schemas.microsoft.com/office/word/2006/wordml" xmlns:wps="http://schemas.microsoft.com/office/word/2010/wordprocessingShape" mc:Ignorable="w14 w15 w16se w16cid w16 w16cex w16sdtdh wp14">
   <w:footnote w:type="separator" w:id="-1">
     <w:p>
       <w:pPr>
@@ -346,7 +437,7 @@
 </file>
 
 <file path=word/header1.xml><?xml version="1.0" encoding="utf-8"?>
-<w:hdr xmlns:wpc="http://schemas.microsoft.com/office/word/2010/wordprocessingCanvas" xmlns:cx="http://schemas.microsoft.com/office/drawing/2014/chartex" xmlns:cx1="http://schemas.microsoft.com/office/drawing/2015/9/8/chartex" xmlns:cx2="http://schemas.microsoft.com/office/drawing/2015/10/21/chartex" xmlns:cx3="http://schemas.microsoft.com/office/drawing/2016/5/9/chartex" xmlns:cx4="http://schemas.microsoft.com/office/drawing/2016/5/10/chartex" xmlns:cx5="http://schemas.microsoft.com/office/drawing/2016/5/11/chartex" xmlns:cx6="http://schemas.microsoft.com/office/drawing/2016/5/12/chartex" xmlns:cx7="http://schemas.microsoft.com/office/drawing/2016/5/13/chartex" xmlns:cx8="http://schemas.microsoft.com/office/drawing/2016/5/14/chartex" xmlns:mc="http://schemas.openxmlformats.org/markup-compatibility/2006" xmlns:aink="http://schemas.microsoft.com/office/drawing/2016/ink" xmlns:am3d="http://schemas.microsoft.com/office/drawing/2017/model3d" xmlns:o="urn:schemas-microsoft-com:office:office" xmlns:oel="http://schemas.microsoft.com/office/2019/extlst" xmlns:r="http://schemas.openxmlformats.org/officeDocument/2006/relationships" xmlns:m="http://schemas.openxmlformats.org/officeDocument/2006/math" xmlns:v="urn:schemas-microsoft-com:vml" xmlns:wp14="http://schemas.microsoft.com/office/word/2010/wordprocessingDrawing" xmlns:wp="http://schemas.openxmlformats.org/drawingml/2006/wordprocessingDrawing" xmlns:w10="urn:schemas-microsoft-com:office:word" xmlns:w="http://schemas.openxmlformats.org/wordprocessingml/2006/main" xmlns:w14="http://schemas.microsoft.com/office/word/2010/wordml" xmlns:w15="http://schemas.microsoft.com/office/word/2012/wordml" xmlns:w16cex="http://schemas.microsoft.com/office/word/2018/wordml/cex" xmlns:w16cid="http://schemas.microsoft.com/office/word/2016/wordml/cid" xmlns:w16="http://schemas.microsoft.com/office/word/2018/wordml" xmlns:w16sdtdh="http://schemas.microsoft.com/office/word/2020/wordml/sdtdatahash" xmlns:w16se="http://schemas.microsoft.com/office/word/2015/wordml/symex" xmlns:wpg="http://schemas.microsoft.com/office/word/2010/wordprocessingGroup" xmlns:wpi="http://schemas.microsoft.com/office/word/2010/wordprocessingInk" xmlns:wne="http://schemas.microsoft.com/office/word/2006/wordml" xmlns:wps="http://schemas.microsoft.com/office/word/2010/wordprocessingShape" mc:Ignorable="w14 w15 w16se w16cid w16 w16cex w16sdtdh wp14">
+<w:hdr xmlns:wpc="http://schemas.microsoft.com/office/word/2010/wordprocessingCanvas" xmlns:cx="http://schemas.microsoft.com/office/drawing/2014/chartex" xmlns:cx1="http://schemas.microsoft.com/office/drawing/2015/9/8/chartex" xmlns:cx2="http://schemas.microsoft.com/office/drawing/2015/10/21/chartex" xmlns:cx3="http://schemas.microsoft.com/office/drawing/2016/5/9/chartex" xmlns:cx4="http://schemas.microsoft.com/office/drawing/2016/5/10/chartex" xmlns:cx5="http://schemas.microsoft.com/office/drawing/2016/5/11/chartex" xmlns:cx6="http://schemas.microsoft.com/office/drawing/2016/5/12/chartex" xmlns:cx7="http://schemas.microsoft.com/office/drawing/2016/5/13/chartex" xmlns:cx8="http://schemas.microsoft.com/office/drawing/2016/5/14/chartex" xmlns:mc="http://schemas.openxmlformats.org/markup-compatibility/2006" xmlns:aink="http://schemas.microsoft.com/office/drawing/2016/ink" xmlns:am3d="http://schemas.microsoft.com/office/drawing/2017/model3d" xmlns:o="urn:schemas-microsoft-com:office:office" xmlns:oel="http://schemas.microsoft.com/office/2019/extlst" xmlns:r="http://schemas.openxmlformats.org/officeDocument/2006/relationships" xmlns:m="http://schemas.openxmlformats.org/officeDocument/2006/math" xmlns:v="urn:schemas-microsoft-com:vml" xmlns:wp14="http://schemas.microsoft.com/office/word/2010/wordprocessingDrawing" xmlns:wp="http://schemas.openxmlformats.org/drawingml/2006/wordprocessingDrawing" xmlns:w10="urn:schemas-microsoft-com:office:word" xmlns:w="http://schemas.openxmlformats.org/wordprocessingml/2006/main" xmlns:w14="http://schemas.microsoft.com/office/word/2010/wordml" xmlns:w15="http://schemas.microsoft.com/office/word/2012/wordml" xmlns:w16cex="http://schemas.microsoft.com/office/word/2018/wordml/cex" xmlns:w16cid="http://schemas.microsoft.com/office/word/2016/wordml/cid" xmlns:w16="http://schemas.microsoft.com/office/word/2018/wordml" xmlns:w16du="http://schemas.microsoft.com/office/word/2023/wordml/word16du" xmlns:w16sdtdh="http://schemas.microsoft.com/office/word/2020/wordml/sdtdatahash" xmlns:w16se="http://schemas.microsoft.com/office/word/2015/wordml/symex" xmlns:wpg="http://schemas.microsoft.com/office/word/2010/wordprocessingGroup" xmlns:wpi="http://schemas.microsoft.com/office/word/2010/wordprocessingInk" xmlns:wne="http://schemas.microsoft.com/office/word/2006/wordml" xmlns:wps="http://schemas.microsoft.com/office/word/2010/wordprocessingShape" mc:Ignorable="w14 w15 w16se w16cid w16 w16cex w16sdtdh wp14">
   <w:p>
     <w:pPr>
       <w:pStyle w:val="Header"/>
@@ -356,7 +447,7 @@
 </file>
 
 <file path=word/header2.xml><?xml version="1.0" encoding="utf-8"?>
-<w:hdr xmlns:wpc="http://schemas.microsoft.com/office/word/2010/wordprocessingCanvas" xmlns:cx="http://schemas.microsoft.com/office/drawing/2014/chartex" xmlns:cx1="http://schemas.microsoft.com/office/drawing/2015/9/8/chartex" xmlns:cx2="http://schemas.microsoft.com/office/drawing/2015/10/21/chartex" xmlns:cx3="http://schemas.microsoft.com/office/drawing/2016/5/9/chartex" xmlns:cx4="http://schemas.microsoft.com/office/drawing/2016/5/10/chartex" xmlns:cx5="http://schemas.microsoft.com/office/drawing/2016/5/11/chartex" xmlns:cx6="http://schemas.microsoft.com/office/drawing/2016/5/12/chartex" xmlns:cx7="http://schemas.microsoft.com/office/drawing/2016/5/13/chartex" xmlns:cx8="http://schemas.microsoft.com/office/drawing/2016/5/14/chartex" xmlns:mc="http://schemas.openxmlformats.org/markup-compatibility/2006" xmlns:aink="http://schemas.microsoft.com/office/drawing/2016/ink" xmlns:am3d="http://schemas.microsoft.com/office/drawing/2017/model3d" xmlns:o="urn:schemas-microsoft-com:office:office" xmlns:oel="http://schemas.microsoft.com/office/2019/extlst" xmlns:r="http://schemas.openxmlformats.org/officeDocument/2006/relationships" xmlns:m="http://schemas.openxmlformats.org/officeDocument/2006/math" xmlns:v="urn:schemas-microsoft-com:vml" xmlns:wp14="http://schemas.microsoft.com/office/word/2010/wordprocessingDrawing" xmlns:wp="http://schemas.openxmlformats.org/drawingml/2006/wordprocessingDrawing" xmlns:w10="urn:schemas-microsoft-com:office:word" xmlns:w="http://schemas.openxmlformats.org/wordprocessingml/2006/main" xmlns:w14="http://schemas.microsoft.com/office/word/2010/wordml" xmlns:w15="http://schemas.microsoft.com/office/word/2012/wordml" xmlns:w16cex="http://schemas.microsoft.com/office/word/2018/wordml/cex" xmlns:w16cid="http://schemas.microsoft.com/office/word/2016/wordml/cid" xmlns:w16="http://schemas.microsoft.com/office/word/2018/wordml" xmlns:w16sdtdh="http://schemas.microsoft.com/office/word/2020/wordml/sdtdatahash" xmlns:w16se="http://schemas.microsoft.com/office/word/2015/wordml/symex" xmlns:wpg="http://schemas.microsoft.com/office/word/2010/wordprocessingGroup" xmlns:wpi="http://schemas.microsoft.com/office/word/2010/wordprocessingInk" xmlns:wne="http://schemas.microsoft.com/office/word/2006/wordml" xmlns:wps="http://schemas.microsoft.com/office/word/2010/wordprocessingShape" mc:Ignorable="w14 w15 w16se w16cid w16 w16cex w16sdtdh wp14">
+<w:hdr xmlns:wpc="http://schemas.microsoft.com/office/word/2010/wordprocessingCanvas" xmlns:cx="http://schemas.microsoft.com/office/drawing/2014/chartex" xmlns:cx1="http://schemas.microsoft.com/office/drawing/2015/9/8/chartex" xmlns:cx2="http://schemas.microsoft.com/office/drawing/2015/10/21/chartex" xmlns:cx3="http://schemas.microsoft.com/office/drawing/2016/5/9/chartex" xmlns:cx4="http://schemas.microsoft.com/office/drawing/2016/5/10/chartex" xmlns:cx5="http://schemas.microsoft.com/office/drawing/2016/5/11/chartex" xmlns:cx6="http://schemas.microsoft.com/office/drawing/2016/5/12/chartex" xmlns:cx7="http://schemas.microsoft.com/office/drawing/2016/5/13/chartex" xmlns:cx8="http://schemas.microsoft.com/office/drawing/2016/5/14/chartex" xmlns:mc="http://schemas.openxmlformats.org/markup-compatibility/2006" xmlns:aink="http://schemas.microsoft.com/office/drawing/2016/ink" xmlns:am3d="http://schemas.microsoft.com/office/drawing/2017/model3d" xmlns:o="urn:schemas-microsoft-com:office:office" xmlns:oel="http://schemas.microsoft.com/office/2019/extlst" xmlns:r="http://schemas.openxmlformats.org/officeDocument/2006/relationships" xmlns:m="http://schemas.openxmlformats.org/officeDocument/2006/math" xmlns:v="urn:schemas-microsoft-com:vml" xmlns:wp14="http://schemas.microsoft.com/office/word/2010/wordprocessingDrawing" xmlns:wp="http://schemas.openxmlformats.org/drawingml/2006/wordprocessingDrawing" xmlns:w10="urn:schemas-microsoft-com:office:word" xmlns:w="http://schemas.openxmlformats.org/wordprocessingml/2006/main" xmlns:w14="http://schemas.microsoft.com/office/word/2010/wordml" xmlns:w15="http://schemas.microsoft.com/office/word/2012/wordml" xmlns:w16cex="http://schemas.microsoft.com/office/word/2018/wordml/cex" xmlns:w16cid="http://schemas.microsoft.com/office/word/2016/wordml/cid" xmlns:w16="http://schemas.microsoft.com/office/word/2018/wordml" xmlns:w16du="http://schemas.microsoft.com/office/word/2023/wordml/word16du" xmlns:w16sdtdh="http://schemas.microsoft.com/office/word/2020/wordml/sdtdatahash" xmlns:w16se="http://schemas.microsoft.com/office/word/2015/wordml/symex" xmlns:wpg="http://schemas.microsoft.com/office/word/2010/wordprocessingGroup" xmlns:wpi="http://schemas.microsoft.com/office/word/2010/wordprocessingInk" xmlns:wne="http://schemas.microsoft.com/office/word/2006/wordml" xmlns:wps="http://schemas.microsoft.com/office/word/2010/wordprocessingShape" mc:Ignorable="w14 w15 w16se w16cid w16 w16cex w16sdtdh wp14">
   <w:p>
     <w:pPr>
       <w:pStyle w:val="Header"/>
@@ -366,7 +457,7 @@
 </file>
 
 <file path=word/header3.xml><?xml version="1.0" encoding="utf-8"?>
-<w:hdr xmlns:wpc="http://schemas.microsoft.com/office/word/2010/wordprocessingCanvas" xmlns:cx="http://schemas.microsoft.com/office/drawing/2014/chartex" xmlns:cx1="http://schemas.microsoft.com/office/drawing/2015/9/8/chartex" xmlns:cx2="http://schemas.microsoft.com/office/drawing/2015/10/21/chartex" xmlns:cx3="http://schemas.microsoft.com/office/drawing/2016/5/9/chartex" xmlns:cx4="http://schemas.microsoft.com/office/drawing/2016/5/10/chartex" xmlns:cx5="http://schemas.microsoft.com/office/drawing/2016/5/11/chartex" xmlns:cx6="http://schemas.microsoft.com/office/drawing/2016/5/12/chartex" xmlns:cx7="http://schemas.microsoft.com/office/drawing/2016/5/13/chartex" xmlns:cx8="http://schemas.microsoft.com/office/drawing/2016/5/14/chartex" xmlns:mc="http://schemas.openxmlformats.org/markup-compatibility/2006" xmlns:aink="http://schemas.microsoft.com/office/drawing/2016/ink" xmlns:am3d="http://schemas.microsoft.com/office/drawing/2017/model3d" xmlns:o="urn:schemas-microsoft-com:office:office" xmlns:oel="http://schemas.microsoft.com/office/2019/extlst" xmlns:r="http://schemas.openxmlformats.org/officeDocument/2006/relationships" xmlns:m="http://schemas.openxmlformats.org/officeDocument/2006/math" xmlns:v="urn:schemas-microsoft-com:vml" xmlns:wp14="http://schemas.microsoft.com/office/word/2010/wordprocessingDrawing" xmlns:wp="http://schemas.openxmlformats.org/drawingml/2006/wordprocessingDrawing" xmlns:w10="urn:schemas-microsoft-com:office:word" xmlns:w="http://schemas.openxmlformats.org/wordprocessingml/2006/main" xmlns:w14="http://schemas.microsoft.com/office/word/2010/wordml" xmlns:w15="http://schemas.microsoft.com/office/word/2012/wordml" xmlns:w16cex="http://schemas.microsoft.com/office/word/2018/wordml/cex" xmlns:w16cid="http://schemas.microsoft.com/office/word/2016/wordml/cid" xmlns:w16="http://schemas.microsoft.com/office/word/2018/wordml" xmlns:w16sdtdh="http://schemas.microsoft.com/office/word/2020/wordml/sdtdatahash" xmlns:w16se="http://schemas.microsoft.com/office/word/2015/wordml/symex" xmlns:wpg="http://schemas.microsoft.com/office/word/2010/wordprocessingGroup" xmlns:wpi="http://schemas.microsoft.com/office/word/2010/wordprocessingInk" xmlns:wne="http://schemas.microsoft.com/office/word/2006/wordml" xmlns:wps="http://schemas.microsoft.com/office/word/2010/wordprocessingShape" mc:Ignorable="w14 w15 w16se w16cid w16 w16cex w16sdtdh wp14">
+<w:hdr xmlns:wpc="http://schemas.microsoft.com/office/word/2010/wordprocessingCanvas" xmlns:cx="http://schemas.microsoft.com/office/drawing/2014/chartex" xmlns:cx1="http://schemas.microsoft.com/office/drawing/2015/9/8/chartex" xmlns:cx2="http://schemas.microsoft.com/office/drawing/2015/10/21/chartex" xmlns:cx3="http://schemas.microsoft.com/office/drawing/2016/5/9/chartex" xmlns:cx4="http://schemas.microsoft.com/office/drawing/2016/5/10/chartex" xmlns:cx5="http://schemas.microsoft.com/office/drawing/2016/5/11/chartex" xmlns:cx6="http://schemas.microsoft.com/office/drawing/2016/5/12/chartex" xmlns:cx7="http://schemas.microsoft.com/office/drawing/2016/5/13/chartex" xmlns:cx8="http://schemas.microsoft.com/office/drawing/2016/5/14/chartex" xmlns:mc="http://schemas.openxmlformats.org/markup-compatibility/2006" xmlns:aink="http://schemas.microsoft.com/office/drawing/2016/ink" xmlns:am3d="http://schemas.microsoft.com/office/drawing/2017/model3d" xmlns:o="urn:schemas-microsoft-com:office:office" xmlns:oel="http://schemas.microsoft.com/office/2019/extlst" xmlns:r="http://schemas.openxmlformats.org/officeDocument/2006/relationships" xmlns:m="http://schemas.openxmlformats.org/officeDocument/2006/math" xmlns:v="urn:schemas-microsoft-com:vml" xmlns:wp14="http://schemas.microsoft.com/office/word/2010/wordprocessingDrawing" xmlns:wp="http://schemas.openxmlformats.org/drawingml/2006/wordprocessingDrawing" xmlns:w10="urn:schemas-microsoft-com:office:word" xmlns:w="http://schemas.openxmlformats.org/wordprocessingml/2006/main" xmlns:w14="http://schemas.microsoft.com/office/word/2010/wordml" xmlns:w15="http://schemas.microsoft.com/office/word/2012/wordml" xmlns:w16cex="http://schemas.microsoft.com/office/word/2018/wordml/cex" xmlns:w16cid="http://schemas.microsoft.com/office/word/2016/wordml/cid" xmlns:w16="http://schemas.microsoft.com/office/word/2018/wordml" xmlns:w16du="http://schemas.microsoft.com/office/word/2023/wordml/word16du" xmlns:w16sdtdh="http://schemas.microsoft.com/office/word/2020/wordml/sdtdatahash" xmlns:w16se="http://schemas.microsoft.com/office/word/2015/wordml/symex" xmlns:wpg="http://schemas.microsoft.com/office/word/2010/wordprocessingGroup" xmlns:wpi="http://schemas.microsoft.com/office/word/2010/wordprocessingInk" xmlns:wne="http://schemas.microsoft.com/office/word/2006/wordml" xmlns:wps="http://schemas.microsoft.com/office/word/2010/wordprocessingShape" mc:Ignorable="w14 w15 w16se w16cid w16 w16cex w16sdtdh wp14">
   <w:p>
     <w:pPr>
       <w:pStyle w:val="Header"/>
@@ -376,7 +467,7 @@
 </file>
 
 <file path=word/numbering.xml><?xml version="1.0" encoding="utf-8"?>
-<w:numbering xmlns:wpc="http://schemas.microsoft.com/office/word/2010/wordprocessingCanvas" xmlns:cx="http://schemas.microsoft.com/office/drawing/2014/chartex" xmlns:cx1="http://schemas.microsoft.com/office/drawing/2015/9/8/chartex" xmlns:cx2="http://schemas.microsoft.com/office/drawing/2015/10/21/chartex" xmlns:cx3="http://schemas.microsoft.com/office/drawing/2016/5/9/chartex" xmlns:cx4="http://schemas.microsoft.com/office/drawing/2016/5/10/chartex" xmlns:cx5="http://schemas.microsoft.com/office/drawing/2016/5/11/chartex" xmlns:cx6="http://schemas.microsoft.com/office/drawing/2016/5/12/chartex" xmlns:cx7="http://schemas.microsoft.com/office/drawing/2016/5/13/chartex" xmlns:cx8="http://schemas.microsoft.com/office/drawing/2016/5/14/chartex" xmlns:mc="http://schemas.openxmlformats.org/markup-compatibility/2006" xmlns:aink="http://schemas.microsoft.com/office/drawing/2016/ink" xmlns:am3d="http://schemas.microsoft.com/office/drawing/2017/model3d" xmlns:o="urn:schemas-microsoft-com:office:office" xmlns:oel="http://schemas.microsoft.com/office/2019/extlst" xmlns:r="http://schemas.openxmlformats.org/officeDocument/2006/relationships" xmlns:m="http://schemas.openxmlformats.org/officeDocument/2006/math" xmlns:v="urn:schemas-microsoft-com:vml" xmlns:wp14="http://schemas.microsoft.com/office/word/2010/wordprocessingDrawing" xmlns:wp="http://schemas.openxmlformats.org/drawingml/2006/wordprocessingDrawing" xmlns:w10="urn:schemas-microsoft-com:office:word" xmlns:w="http://schemas.openxmlformats.org/wordprocessingml/2006/main" xmlns:w14="http://schemas.microsoft.com/office/word/2010/wordml" xmlns:w15="http://schemas.microsoft.com/office/word/2012/wordml" xmlns:w16cex="http://schemas.microsoft.com/office/word/2018/wordml/cex" xmlns:w16cid="http://schemas.microsoft.com/office/word/2016/wordml/cid" xmlns:w16="http://schemas.microsoft.com/office/word/2018/wordml" xmlns:w16sdtdh="http://schemas.microsoft.com/office/word/2020/wordml/sdtdatahash" xmlns:w16se="http://schemas.microsoft.com/office/word/2015/wordml/symex" xmlns:wpg="http://schemas.microsoft.com/office/word/2010/wordprocessingGroup" xmlns:wpi="http://schemas.microsoft.com/office/word/2010/wordprocessingInk" xmlns:wne="http://schemas.microsoft.com/office/word/2006/wordml" xmlns:wps="http://schemas.microsoft.com/office/word/2010/wordprocessingShape" mc:Ignorable="w14 w15 w16se w16cid w16 w16cex w16sdtdh wp14">
+<w:numbering xmlns:wpc="http://schemas.microsoft.com/office/word/2010/wordprocessingCanvas" xmlns:cx="http://schemas.microsoft.com/office/drawing/2014/chartex" xmlns:cx1="http://schemas.microsoft.com/office/drawing/2015/9/8/chartex" xmlns:cx2="http://schemas.microsoft.com/office/drawing/2015/10/21/chartex" xmlns:cx3="http://schemas.microsoft.com/office/drawing/2016/5/9/chartex" xmlns:cx4="http://schemas.microsoft.com/office/drawing/2016/5/10/chartex" xmlns:cx5="http://schemas.microsoft.com/office/drawing/2016/5/11/chartex" xmlns:cx6="http://schemas.microsoft.com/office/drawing/2016/5/12/chartex" xmlns:cx7="http://schemas.microsoft.com/office/drawing/2016/5/13/chartex" xmlns:cx8="http://schemas.microsoft.com/office/drawing/2016/5/14/chartex" xmlns:mc="http://schemas.openxmlformats.org/markup-compatibility/2006" xmlns:aink="http://schemas.microsoft.com/office/drawing/2016/ink" xmlns:am3d="http://schemas.microsoft.com/office/drawing/2017/model3d" xmlns:o="urn:schemas-microsoft-com:office:office" xmlns:oel="http://schemas.microsoft.com/office/2019/extlst" xmlns:r="http://schemas.openxmlformats.org/officeDocument/2006/relationships" xmlns:m="http://schemas.openxmlformats.org/officeDocument/2006/math" xmlns:v="urn:schemas-microsoft-com:vml" xmlns:wp14="http://schemas.microsoft.com/office/word/2010/wordprocessingDrawing" xmlns:wp="http://schemas.openxmlformats.org/drawingml/2006/wordprocessingDrawing" xmlns:w10="urn:schemas-microsoft-com:office:word" xmlns:w="http://schemas.openxmlformats.org/wordprocessingml/2006/main" xmlns:w14="http://schemas.microsoft.com/office/word/2010/wordml" xmlns:w15="http://schemas.microsoft.com/office/word/2012/wordml" xmlns:w16cex="http://schemas.microsoft.com/office/word/2018/wordml/cex" xmlns:w16cid="http://schemas.microsoft.com/office/word/2016/wordml/cid" xmlns:w16="http://schemas.microsoft.com/office/word/2018/wordml" xmlns:w16du="http://schemas.microsoft.com/office/word/2023/wordml/word16du" xmlns:w16sdtdh="http://schemas.microsoft.com/office/word/2020/wordml/sdtdatahash" xmlns:w16se="http://schemas.microsoft.com/office/word/2015/wordml/symex" xmlns:wpg="http://schemas.microsoft.com/office/word/2010/wordprocessingGroup" xmlns:wpi="http://schemas.microsoft.com/office/word/2010/wordprocessingInk" xmlns:wne="http://schemas.microsoft.com/office/word/2006/wordml" xmlns:wps="http://schemas.microsoft.com/office/word/2010/wordprocessingShape" mc:Ignorable="w14 w15 w16se w16cid w16 w16cex w16sdtdh wp14">
   <w:abstractNum w:abstractNumId="0" w15:restartNumberingAfterBreak="0">
     <w:nsid w:val="2AE269F8"/>
     <w:multiLevelType w:val="multilevel"/>

</xml_diff>